<commit_message>
20200703 -- write all function of checked, but not tested
</commit_message>
<xml_diff>
--- a/happy-figures/happy-figures-readmy.docx
+++ b/happy-figures/happy-figures-readmy.docx
@@ -18,7 +18,24 @@
           <w:szCs w:val="28"/>
           <w:lang w:val="en-US"/>
         </w:rPr>
-        <w:t>Happy Figures</w:t>
+        <w:t>Happy</w:t>
+      </w:r>
+      <w:r>
+        <w:rPr>
+          <w:rFonts w:ascii="Arial Rounded MT Bold" w:hAnsi="Arial Rounded MT Bold" w:cs="Consolas"/>
+          <w:sz w:val="48"/>
+          <w:szCs w:val="28"/>
+        </w:rPr>
+        <w:t xml:space="preserve"> </w:t>
+      </w:r>
+      <w:r>
+        <w:rPr>
+          <w:rFonts w:ascii="Arial Rounded MT Bold" w:hAnsi="Arial Rounded MT Bold" w:cs="Consolas"/>
+          <w:sz w:val="48"/>
+          <w:szCs w:val="28"/>
+          <w:lang w:val="en-US"/>
+        </w:rPr>
+        <w:t>Figures</w:t>
       </w:r>
     </w:p>
     <w:p>
@@ -807,16 +824,7 @@
           <w:sz w:val="32"/>
           <w:szCs w:val="28"/>
         </w:rPr>
-        <w:t xml:space="preserve"> </w:t>
-      </w:r>
-      <w:r>
-        <w:rPr>
-          <w:rFonts w:cs="Consolas"/>
-          <w:b/>
-          <w:sz w:val="32"/>
-          <w:szCs w:val="28"/>
-        </w:rPr>
-        <w:t>цветов</w:t>
+        <w:t xml:space="preserve"> цветов</w:t>
       </w:r>
       <w:r>
         <w:rPr>
@@ -848,7 +856,7 @@
           <w:sz w:val="32"/>
           <w:szCs w:val="28"/>
         </w:rPr>
-        <w:t>1</w:t>
+        <w:t>2</w:t>
       </w:r>
       <w:r>
         <w:rPr>
@@ -864,7 +872,7 @@
           <w:sz w:val="32"/>
           <w:szCs w:val="28"/>
         </w:rPr>
-        <w:t>о</w:t>
+        <w:t>а</w:t>
       </w:r>
     </w:p>
     <w:p>
@@ -920,7 +928,23 @@
           <w:sz w:val="32"/>
           <w:szCs w:val="28"/>
         </w:rPr>
-        <w:t>= +2 очка</w:t>
+        <w:t>= +</w:t>
+      </w:r>
+      <w:r>
+        <w:rPr>
+          <w:rFonts w:cs="Consolas"/>
+          <w:sz w:val="32"/>
+          <w:szCs w:val="28"/>
+        </w:rPr>
+        <w:t>3</w:t>
+      </w:r>
+      <w:r>
+        <w:rPr>
+          <w:rFonts w:cs="Consolas"/>
+          <w:sz w:val="32"/>
+          <w:szCs w:val="28"/>
+        </w:rPr>
+        <w:t xml:space="preserve"> очка</w:t>
       </w:r>
     </w:p>
     <w:p>
@@ -984,7 +1008,23 @@
           <w:sz w:val="32"/>
           <w:szCs w:val="28"/>
         </w:rPr>
-        <w:t xml:space="preserve"> = +2 очка</w:t>
+        <w:t xml:space="preserve"> = +</w:t>
+      </w:r>
+      <w:r>
+        <w:rPr>
+          <w:rFonts w:cs="Consolas"/>
+          <w:sz w:val="32"/>
+          <w:szCs w:val="28"/>
+        </w:rPr>
+        <w:t>4</w:t>
+      </w:r>
+      <w:r>
+        <w:rPr>
+          <w:rFonts w:cs="Consolas"/>
+          <w:sz w:val="32"/>
+          <w:szCs w:val="28"/>
+        </w:rPr>
+        <w:t xml:space="preserve"> очка</w:t>
       </w:r>
     </w:p>
     <w:p>
@@ -1016,16 +1056,7 @@
           <w:sz w:val="32"/>
           <w:szCs w:val="28"/>
         </w:rPr>
-        <w:t xml:space="preserve">фигур </w:t>
-      </w:r>
-      <w:r>
-        <w:rPr>
-          <w:rFonts w:cs="Consolas"/>
-          <w:b/>
-          <w:sz w:val="32"/>
-          <w:szCs w:val="28"/>
-        </w:rPr>
-        <w:t>и цветов</w:t>
+        <w:t>фигур и цветов</w:t>
       </w:r>
       <w:r>
         <w:rPr>
@@ -1081,15 +1112,7 @@
           <w:sz w:val="32"/>
           <w:szCs w:val="28"/>
         </w:rPr>
-        <w:t>о</w:t>
-      </w:r>
-      <w:r>
-        <w:rPr>
-          <w:rFonts w:cs="Consolas"/>
-          <w:sz w:val="32"/>
-          <w:szCs w:val="28"/>
-        </w:rPr>
-        <w:t>в</w:t>
+        <w:t>ов</w:t>
       </w:r>
     </w:p>
     <w:p>
@@ -1121,16 +1144,7 @@
           <w:sz w:val="32"/>
           <w:szCs w:val="28"/>
         </w:rPr>
-        <w:t xml:space="preserve">фигуры </w:t>
-      </w:r>
-      <w:r>
-        <w:rPr>
-          <w:rFonts w:cs="Consolas"/>
-          <w:b/>
-          <w:sz w:val="32"/>
-          <w:szCs w:val="28"/>
-        </w:rPr>
-        <w:t>и цвета</w:t>
+        <w:t>фигуры и цвета</w:t>
       </w:r>
       <w:r>
         <w:rPr>
@@ -1189,68 +1203,7 @@
           <w:sz w:val="32"/>
           <w:szCs w:val="28"/>
         </w:rPr>
-        <w:t>20</w:t>
-      </w:r>
-      <w:r>
-        <w:rPr>
-          <w:rFonts w:cs="Consolas"/>
-          <w:sz w:val="32"/>
-          <w:szCs w:val="28"/>
-        </w:rPr>
-        <w:t xml:space="preserve"> очк</w:t>
-      </w:r>
-      <w:r>
-        <w:rPr>
-          <w:rFonts w:cs="Consolas"/>
-          <w:sz w:val="32"/>
-          <w:szCs w:val="28"/>
-        </w:rPr>
-        <w:t>ов</w:t>
-      </w:r>
-    </w:p>
-    <w:p>
-      <w:pPr>
-        <w:jc w:val="both"/>
-        <w:rPr>
-          <w:rFonts w:cs="Consolas"/>
-          <w:sz w:val="32"/>
-          <w:szCs w:val="28"/>
-        </w:rPr>
-      </w:pPr>
-      <w:r>
-        <w:rPr>
-          <w:rFonts w:cs="Consolas"/>
-          <w:b/>
-          <w:sz w:val="32"/>
-          <w:szCs w:val="28"/>
-        </w:rPr>
-        <w:t>Всего 10 попыток</w:t>
-      </w:r>
-      <w:r>
-        <w:rPr>
-          <w:rFonts w:cs="Consolas"/>
-          <w:sz w:val="32"/>
-          <w:szCs w:val="28"/>
-        </w:rPr>
-        <w:t>. Очки суммируются. Количество попыток отображается визуально с помощью прогресс-бара.</w:t>
-      </w:r>
-    </w:p>
-    <w:p>
-      <w:pPr>
-        <w:jc w:val="both"/>
-        <w:rPr>
-          <w:rFonts w:cs="Consolas"/>
-          <w:sz w:val="32"/>
-          <w:szCs w:val="28"/>
-        </w:rPr>
-      </w:pPr>
-      <w:r>
-        <w:rPr>
-          <w:rFonts w:cs="Consolas"/>
-          <w:sz w:val="32"/>
-          <w:szCs w:val="28"/>
-        </w:rPr>
-        <w:t xml:space="preserve">Окончание игры оформляется на усмотрение разработчика </w:t>
+        <w:t>1</w:t>
       </w:r>
       <w:bookmarkStart w:id="0" w:name="_GoBack"/>
       <w:bookmarkEnd w:id="0"/>
@@ -1260,7 +1213,68 @@
           <w:sz w:val="32"/>
           <w:szCs w:val="28"/>
         </w:rPr>
-        <w:t>;)</w:t>
+        <w:t>0</w:t>
+      </w:r>
+      <w:r>
+        <w:rPr>
+          <w:rFonts w:cs="Consolas"/>
+          <w:sz w:val="32"/>
+          <w:szCs w:val="28"/>
+        </w:rPr>
+        <w:t xml:space="preserve"> очк</w:t>
+      </w:r>
+      <w:r>
+        <w:rPr>
+          <w:rFonts w:cs="Consolas"/>
+          <w:sz w:val="32"/>
+          <w:szCs w:val="28"/>
+        </w:rPr>
+        <w:t>ов</w:t>
+      </w:r>
+    </w:p>
+    <w:p>
+      <w:pPr>
+        <w:jc w:val="both"/>
+        <w:rPr>
+          <w:rFonts w:cs="Consolas"/>
+          <w:sz w:val="32"/>
+          <w:szCs w:val="28"/>
+        </w:rPr>
+      </w:pPr>
+      <w:r>
+        <w:rPr>
+          <w:rFonts w:cs="Consolas"/>
+          <w:b/>
+          <w:sz w:val="32"/>
+          <w:szCs w:val="28"/>
+        </w:rPr>
+        <w:t>Всего 10 попыток</w:t>
+      </w:r>
+      <w:r>
+        <w:rPr>
+          <w:rFonts w:cs="Consolas"/>
+          <w:sz w:val="32"/>
+          <w:szCs w:val="28"/>
+        </w:rPr>
+        <w:t>. Очки суммируются. Количество попыток отображается визуально с помощью прогресс-бара.</w:t>
+      </w:r>
+    </w:p>
+    <w:p>
+      <w:pPr>
+        <w:jc w:val="both"/>
+        <w:rPr>
+          <w:rFonts w:cs="Consolas"/>
+          <w:sz w:val="32"/>
+          <w:szCs w:val="28"/>
+        </w:rPr>
+      </w:pPr>
+      <w:r>
+        <w:rPr>
+          <w:rFonts w:cs="Consolas"/>
+          <w:sz w:val="32"/>
+          <w:szCs w:val="28"/>
+        </w:rPr>
+        <w:t>Окончание игры оформляется на усмотрение разработчика ;)</w:t>
       </w:r>
     </w:p>
     <w:p>

</xml_diff>

<commit_message>
20200703 -- write all function of checked? but not tested
</commit_message>
<xml_diff>
--- a/happy-figures/happy-figures-readmy.docx
+++ b/happy-figures/happy-figures-readmy.docx
@@ -18,7 +18,24 @@
           <w:szCs w:val="28"/>
           <w:lang w:val="en-US"/>
         </w:rPr>
-        <w:t>Happy Figures</w:t>
+        <w:t>Happy</w:t>
+      </w:r>
+      <w:r>
+        <w:rPr>
+          <w:rFonts w:ascii="Arial Rounded MT Bold" w:hAnsi="Arial Rounded MT Bold" w:cs="Consolas"/>
+          <w:sz w:val="48"/>
+          <w:szCs w:val="28"/>
+        </w:rPr>
+        <w:t xml:space="preserve"> </w:t>
+      </w:r>
+      <w:r>
+        <w:rPr>
+          <w:rFonts w:ascii="Arial Rounded MT Bold" w:hAnsi="Arial Rounded MT Bold" w:cs="Consolas"/>
+          <w:sz w:val="48"/>
+          <w:szCs w:val="28"/>
+          <w:lang w:val="en-US"/>
+        </w:rPr>
+        <w:t>Figures</w:t>
       </w:r>
     </w:p>
     <w:p>
@@ -807,16 +824,7 @@
           <w:sz w:val="32"/>
           <w:szCs w:val="28"/>
         </w:rPr>
-        <w:t xml:space="preserve"> </w:t>
-      </w:r>
-      <w:r>
-        <w:rPr>
-          <w:rFonts w:cs="Consolas"/>
-          <w:b/>
-          <w:sz w:val="32"/>
-          <w:szCs w:val="28"/>
-        </w:rPr>
-        <w:t>цветов</w:t>
+        <w:t xml:space="preserve"> цветов</w:t>
       </w:r>
       <w:r>
         <w:rPr>
@@ -848,7 +856,7 @@
           <w:sz w:val="32"/>
           <w:szCs w:val="28"/>
         </w:rPr>
-        <w:t>1</w:t>
+        <w:t>2</w:t>
       </w:r>
       <w:r>
         <w:rPr>
@@ -864,7 +872,7 @@
           <w:sz w:val="32"/>
           <w:szCs w:val="28"/>
         </w:rPr>
-        <w:t>о</w:t>
+        <w:t>а</w:t>
       </w:r>
     </w:p>
     <w:p>
@@ -920,7 +928,23 @@
           <w:sz w:val="32"/>
           <w:szCs w:val="28"/>
         </w:rPr>
-        <w:t>= +2 очка</w:t>
+        <w:t>= +</w:t>
+      </w:r>
+      <w:r>
+        <w:rPr>
+          <w:rFonts w:cs="Consolas"/>
+          <w:sz w:val="32"/>
+          <w:szCs w:val="28"/>
+        </w:rPr>
+        <w:t>3</w:t>
+      </w:r>
+      <w:r>
+        <w:rPr>
+          <w:rFonts w:cs="Consolas"/>
+          <w:sz w:val="32"/>
+          <w:szCs w:val="28"/>
+        </w:rPr>
+        <w:t xml:space="preserve"> очка</w:t>
       </w:r>
     </w:p>
     <w:p>
@@ -984,7 +1008,23 @@
           <w:sz w:val="32"/>
           <w:szCs w:val="28"/>
         </w:rPr>
-        <w:t xml:space="preserve"> = +2 очка</w:t>
+        <w:t xml:space="preserve"> = +</w:t>
+      </w:r>
+      <w:r>
+        <w:rPr>
+          <w:rFonts w:cs="Consolas"/>
+          <w:sz w:val="32"/>
+          <w:szCs w:val="28"/>
+        </w:rPr>
+        <w:t>4</w:t>
+      </w:r>
+      <w:r>
+        <w:rPr>
+          <w:rFonts w:cs="Consolas"/>
+          <w:sz w:val="32"/>
+          <w:szCs w:val="28"/>
+        </w:rPr>
+        <w:t xml:space="preserve"> очка</w:t>
       </w:r>
     </w:p>
     <w:p>
@@ -1016,16 +1056,7 @@
           <w:sz w:val="32"/>
           <w:szCs w:val="28"/>
         </w:rPr>
-        <w:t xml:space="preserve">фигур </w:t>
-      </w:r>
-      <w:r>
-        <w:rPr>
-          <w:rFonts w:cs="Consolas"/>
-          <w:b/>
-          <w:sz w:val="32"/>
-          <w:szCs w:val="28"/>
-        </w:rPr>
-        <w:t>и цветов</w:t>
+        <w:t>фигур и цветов</w:t>
       </w:r>
       <w:r>
         <w:rPr>
@@ -1081,15 +1112,7 @@
           <w:sz w:val="32"/>
           <w:szCs w:val="28"/>
         </w:rPr>
-        <w:t>о</w:t>
-      </w:r>
-      <w:r>
-        <w:rPr>
-          <w:rFonts w:cs="Consolas"/>
-          <w:sz w:val="32"/>
-          <w:szCs w:val="28"/>
-        </w:rPr>
-        <w:t>в</w:t>
+        <w:t>ов</w:t>
       </w:r>
     </w:p>
     <w:p>
@@ -1121,16 +1144,7 @@
           <w:sz w:val="32"/>
           <w:szCs w:val="28"/>
         </w:rPr>
-        <w:t xml:space="preserve">фигуры </w:t>
-      </w:r>
-      <w:r>
-        <w:rPr>
-          <w:rFonts w:cs="Consolas"/>
-          <w:b/>
-          <w:sz w:val="32"/>
-          <w:szCs w:val="28"/>
-        </w:rPr>
-        <w:t>и цвета</w:t>
+        <w:t>фигуры и цвета</w:t>
       </w:r>
       <w:r>
         <w:rPr>
@@ -1189,68 +1203,7 @@
           <w:sz w:val="32"/>
           <w:szCs w:val="28"/>
         </w:rPr>
-        <w:t>20</w:t>
-      </w:r>
-      <w:r>
-        <w:rPr>
-          <w:rFonts w:cs="Consolas"/>
-          <w:sz w:val="32"/>
-          <w:szCs w:val="28"/>
-        </w:rPr>
-        <w:t xml:space="preserve"> очк</w:t>
-      </w:r>
-      <w:r>
-        <w:rPr>
-          <w:rFonts w:cs="Consolas"/>
-          <w:sz w:val="32"/>
-          <w:szCs w:val="28"/>
-        </w:rPr>
-        <w:t>ов</w:t>
-      </w:r>
-    </w:p>
-    <w:p>
-      <w:pPr>
-        <w:jc w:val="both"/>
-        <w:rPr>
-          <w:rFonts w:cs="Consolas"/>
-          <w:sz w:val="32"/>
-          <w:szCs w:val="28"/>
-        </w:rPr>
-      </w:pPr>
-      <w:r>
-        <w:rPr>
-          <w:rFonts w:cs="Consolas"/>
-          <w:b/>
-          <w:sz w:val="32"/>
-          <w:szCs w:val="28"/>
-        </w:rPr>
-        <w:t>Всего 10 попыток</w:t>
-      </w:r>
-      <w:r>
-        <w:rPr>
-          <w:rFonts w:cs="Consolas"/>
-          <w:sz w:val="32"/>
-          <w:szCs w:val="28"/>
-        </w:rPr>
-        <w:t>. Очки суммируются. Количество попыток отображается визуально с помощью прогресс-бара.</w:t>
-      </w:r>
-    </w:p>
-    <w:p>
-      <w:pPr>
-        <w:jc w:val="both"/>
-        <w:rPr>
-          <w:rFonts w:cs="Consolas"/>
-          <w:sz w:val="32"/>
-          <w:szCs w:val="28"/>
-        </w:rPr>
-      </w:pPr>
-      <w:r>
-        <w:rPr>
-          <w:rFonts w:cs="Consolas"/>
-          <w:sz w:val="32"/>
-          <w:szCs w:val="28"/>
-        </w:rPr>
-        <w:t xml:space="preserve">Окончание игры оформляется на усмотрение разработчика </w:t>
+        <w:t>1</w:t>
       </w:r>
       <w:bookmarkStart w:id="0" w:name="_GoBack"/>
       <w:bookmarkEnd w:id="0"/>
@@ -1260,7 +1213,68 @@
           <w:sz w:val="32"/>
           <w:szCs w:val="28"/>
         </w:rPr>
-        <w:t>;)</w:t>
+        <w:t>0</w:t>
+      </w:r>
+      <w:r>
+        <w:rPr>
+          <w:rFonts w:cs="Consolas"/>
+          <w:sz w:val="32"/>
+          <w:szCs w:val="28"/>
+        </w:rPr>
+        <w:t xml:space="preserve"> очк</w:t>
+      </w:r>
+      <w:r>
+        <w:rPr>
+          <w:rFonts w:cs="Consolas"/>
+          <w:sz w:val="32"/>
+          <w:szCs w:val="28"/>
+        </w:rPr>
+        <w:t>ов</w:t>
+      </w:r>
+    </w:p>
+    <w:p>
+      <w:pPr>
+        <w:jc w:val="both"/>
+        <w:rPr>
+          <w:rFonts w:cs="Consolas"/>
+          <w:sz w:val="32"/>
+          <w:szCs w:val="28"/>
+        </w:rPr>
+      </w:pPr>
+      <w:r>
+        <w:rPr>
+          <w:rFonts w:cs="Consolas"/>
+          <w:b/>
+          <w:sz w:val="32"/>
+          <w:szCs w:val="28"/>
+        </w:rPr>
+        <w:t>Всего 10 попыток</w:t>
+      </w:r>
+      <w:r>
+        <w:rPr>
+          <w:rFonts w:cs="Consolas"/>
+          <w:sz w:val="32"/>
+          <w:szCs w:val="28"/>
+        </w:rPr>
+        <w:t>. Очки суммируются. Количество попыток отображается визуально с помощью прогресс-бара.</w:t>
+      </w:r>
+    </w:p>
+    <w:p>
+      <w:pPr>
+        <w:jc w:val="both"/>
+        <w:rPr>
+          <w:rFonts w:cs="Consolas"/>
+          <w:sz w:val="32"/>
+          <w:szCs w:val="28"/>
+        </w:rPr>
+      </w:pPr>
+      <w:r>
+        <w:rPr>
+          <w:rFonts w:cs="Consolas"/>
+          <w:sz w:val="32"/>
+          <w:szCs w:val="28"/>
+        </w:rPr>
+        <w:t>Окончание игры оформляется на усмотрение разработчика ;)</w:t>
       </w:r>
     </w:p>
     <w:p>

</xml_diff>